<commit_message>
modify reversing docx,add android NDK
</commit_message>
<xml_diff>
--- a/6.逆向/逆向学习.docx
+++ b/6.逆向/逆向学习.docx
@@ -1102,7 +1102,7 @@
           <w:noProof/>
         </w:rPr>
         <w:drawing>
-          <wp:inline distT="0" distB="0" distL="0" distR="0" wp14:anchorId="3CE25DA1" wp14:editId="532ECBDE">
+          <wp:inline distT="0" distB="0" distL="0" distR="0" wp14:anchorId="3191F53B" wp14:editId="4779A11D">
             <wp:extent cx="4686300" cy="1200150"/>
             <wp:effectExtent l="0" t="0" r="0" b="0"/>
             <wp:docPr id="3" name="图片 3"/>
@@ -2138,7 +2138,7 @@
           <w:noProof/>
         </w:rPr>
         <w:drawing>
-          <wp:inline distT="0" distB="0" distL="0" distR="0" wp14:anchorId="3BFE1617" wp14:editId="1D0D8FC8">
+          <wp:inline distT="0" distB="0" distL="0" distR="0" wp14:anchorId="2026B6B8" wp14:editId="083C7AE0">
             <wp:extent cx="5274310" cy="2199640"/>
             <wp:effectExtent l="0" t="0" r="2540" b="0"/>
             <wp:docPr id="1" name="图片 1"/>
@@ -2180,7 +2180,7 @@
           <w:noProof/>
         </w:rPr>
         <w:drawing>
-          <wp:inline distT="0" distB="0" distL="0" distR="0" wp14:anchorId="38273E08" wp14:editId="041C775D">
+          <wp:inline distT="0" distB="0" distL="0" distR="0" wp14:anchorId="1342A889" wp14:editId="7F485C58">
             <wp:extent cx="5274310" cy="2370455"/>
             <wp:effectExtent l="0" t="0" r="2540" b="0"/>
             <wp:docPr id="2" name="图片 2"/>
@@ -2481,7 +2481,7 @@
           <w:noProof/>
         </w:rPr>
         <w:drawing>
-          <wp:inline distT="0" distB="0" distL="0" distR="0">
+          <wp:inline distT="0" distB="0" distL="0" distR="0" wp14:anchorId="160B8E3D" wp14:editId="545C6DC9">
             <wp:extent cx="5274310" cy="573448"/>
             <wp:effectExtent l="0" t="0" r="2540" b="0"/>
             <wp:docPr id="31" name="图片 31" descr="http://img.blog.csdn.net/20151108174222893"/>
@@ -4692,7 +4692,7 @@
           <w:noProof/>
         </w:rPr>
         <w:drawing>
-          <wp:inline distT="0" distB="0" distL="0" distR="0" wp14:anchorId="39CF929B" wp14:editId="1D2AF568">
+          <wp:inline distT="0" distB="0" distL="0" distR="0" wp14:anchorId="78EC97A0" wp14:editId="2781CCA3">
             <wp:extent cx="5274310" cy="3570605"/>
             <wp:effectExtent l="0" t="0" r="2540" b="0"/>
             <wp:docPr id="10" name="图片 10"/>
@@ -5148,7 +5148,7 @@
         </w:rPr>
         <w:lastRenderedPageBreak/>
         <w:drawing>
-          <wp:inline distT="0" distB="0" distL="0" distR="0" wp14:anchorId="4C6BDD9D" wp14:editId="7F9B8412">
+          <wp:inline distT="0" distB="0" distL="0" distR="0" wp14:anchorId="39945844" wp14:editId="0B0AF462">
             <wp:extent cx="5274310" cy="3804285"/>
             <wp:effectExtent l="0" t="0" r="2540" b="5715"/>
             <wp:docPr id="4" name="图片 4"/>
@@ -5276,7 +5276,7 @@
           <w:noProof/>
         </w:rPr>
         <w:drawing>
-          <wp:inline distT="0" distB="0" distL="0" distR="0" wp14:anchorId="6680B914" wp14:editId="73492DCC">
+          <wp:inline distT="0" distB="0" distL="0" distR="0" wp14:anchorId="3E4E189C" wp14:editId="5512FDAD">
             <wp:extent cx="5274310" cy="1692910"/>
             <wp:effectExtent l="0" t="0" r="2540" b="2540"/>
             <wp:docPr id="5" name="图片 5"/>
@@ -5656,7 +5656,7 @@
         </w:rPr>
         <w:lastRenderedPageBreak/>
         <w:drawing>
-          <wp:inline distT="0" distB="0" distL="0" distR="0" wp14:anchorId="34EE8D8E" wp14:editId="3FB1ABC4">
+          <wp:inline distT="0" distB="0" distL="0" distR="0" wp14:anchorId="549AA9FE" wp14:editId="4C784E70">
             <wp:extent cx="5274310" cy="2671445"/>
             <wp:effectExtent l="0" t="0" r="2540" b="0"/>
             <wp:docPr id="6" name="图片 6"/>
@@ -5790,7 +5790,7 @@
           <w:noProof/>
         </w:rPr>
         <w:drawing>
-          <wp:inline distT="0" distB="0" distL="0" distR="0" wp14:anchorId="04D42360" wp14:editId="494214E2">
+          <wp:inline distT="0" distB="0" distL="0" distR="0" wp14:anchorId="3E65FE5F" wp14:editId="69DC5AA0">
             <wp:extent cx="5274310" cy="2407920"/>
             <wp:effectExtent l="0" t="0" r="2540" b="0"/>
             <wp:docPr id="7" name="图片 7"/>
@@ -5863,7 +5863,7 @@
           <w:noProof/>
         </w:rPr>
         <w:drawing>
-          <wp:inline distT="0" distB="0" distL="0" distR="0" wp14:anchorId="6C9D0B7A" wp14:editId="2FF85EAF">
+          <wp:inline distT="0" distB="0" distL="0" distR="0" wp14:anchorId="458D9D57" wp14:editId="64D9FE0D">
             <wp:extent cx="5274310" cy="2461260"/>
             <wp:effectExtent l="0" t="0" r="2540" b="0"/>
             <wp:docPr id="8" name="图片 8"/>
@@ -5907,7 +5907,7 @@
         </w:rPr>
         <w:lastRenderedPageBreak/>
         <w:drawing>
-          <wp:inline distT="0" distB="0" distL="0" distR="0" wp14:anchorId="0EBE7509" wp14:editId="4ED753F2">
+          <wp:inline distT="0" distB="0" distL="0" distR="0" wp14:anchorId="19F424B2" wp14:editId="463090B0">
             <wp:extent cx="5274310" cy="2851150"/>
             <wp:effectExtent l="0" t="0" r="2540" b="6350"/>
             <wp:docPr id="9" name="图片 9"/>
@@ -6016,7 +6016,7 @@
           <w:noProof/>
         </w:rPr>
         <w:drawing>
-          <wp:inline distT="0" distB="0" distL="0" distR="0" wp14:anchorId="1BF4D1AB" wp14:editId="554D0696">
+          <wp:inline distT="0" distB="0" distL="0" distR="0" wp14:anchorId="502B897A" wp14:editId="3145E97C">
             <wp:extent cx="5274310" cy="4001770"/>
             <wp:effectExtent l="0" t="0" r="2540" b="0"/>
             <wp:docPr id="11" name="图片 11"/>
@@ -6114,7 +6114,7 @@
         </w:rPr>
         <w:lastRenderedPageBreak/>
         <w:drawing>
-          <wp:inline distT="0" distB="0" distL="0" distR="0" wp14:anchorId="068EAFD4" wp14:editId="632403D8">
+          <wp:inline distT="0" distB="0" distL="0" distR="0" wp14:anchorId="621AFD8E" wp14:editId="407E23AD">
             <wp:extent cx="5274310" cy="4003675"/>
             <wp:effectExtent l="0" t="0" r="2540" b="0"/>
             <wp:docPr id="12" name="图片 12"/>
@@ -6223,7 +6223,7 @@
           <w:noProof/>
         </w:rPr>
         <w:drawing>
-          <wp:inline distT="0" distB="0" distL="0" distR="0" wp14:anchorId="20F346B7" wp14:editId="2862297B">
+          <wp:inline distT="0" distB="0" distL="0" distR="0" wp14:anchorId="422B7DB0" wp14:editId="19819A9D">
             <wp:extent cx="5274310" cy="4019550"/>
             <wp:effectExtent l="0" t="0" r="2540" b="0"/>
             <wp:docPr id="13" name="图片 13"/>
@@ -6303,7 +6303,7 @@
         </w:rPr>
         <w:lastRenderedPageBreak/>
         <w:drawing>
-          <wp:inline distT="0" distB="0" distL="0" distR="0" wp14:anchorId="707F10FF" wp14:editId="7B1EE391">
+          <wp:inline distT="0" distB="0" distL="0" distR="0" wp14:anchorId="1C152C10" wp14:editId="73483009">
             <wp:extent cx="5274310" cy="4006850"/>
             <wp:effectExtent l="0" t="0" r="2540" b="0"/>
             <wp:docPr id="14" name="图片 14"/>
@@ -8172,7 +8172,7 @@
           <w:noProof/>
         </w:rPr>
         <w:drawing>
-          <wp:inline distT="0" distB="0" distL="0" distR="0" wp14:anchorId="66B0E8D0" wp14:editId="562F1182">
+          <wp:inline distT="0" distB="0" distL="0" distR="0" wp14:anchorId="3367BB63" wp14:editId="2D8C9105">
             <wp:extent cx="5274310" cy="2858135"/>
             <wp:effectExtent l="0" t="0" r="2540" b="0"/>
             <wp:docPr id="15" name="图片 15"/>
@@ -8321,7 +8321,7 @@
           <w:noProof/>
         </w:rPr>
         <w:drawing>
-          <wp:inline distT="0" distB="0" distL="0" distR="0" wp14:anchorId="5ABAE9B2" wp14:editId="16A02492">
+          <wp:inline distT="0" distB="0" distL="0" distR="0" wp14:anchorId="04A42E4F" wp14:editId="299136BC">
             <wp:extent cx="5274310" cy="3578225"/>
             <wp:effectExtent l="0" t="0" r="2540" b="3175"/>
             <wp:docPr id="16" name="图片 16"/>
@@ -8569,7 +8569,7 @@
           <w:noProof/>
         </w:rPr>
         <w:drawing>
-          <wp:inline distT="0" distB="0" distL="0" distR="0" wp14:anchorId="25C1ACB0" wp14:editId="0D8DB77A">
+          <wp:inline distT="0" distB="0" distL="0" distR="0" wp14:anchorId="42EDA051" wp14:editId="312C0AFC">
             <wp:extent cx="5274310" cy="2310130"/>
             <wp:effectExtent l="0" t="0" r="2540" b="0"/>
             <wp:docPr id="18" name="图片 18"/>
@@ -8633,7 +8633,7 @@
           <w:noProof/>
         </w:rPr>
         <w:drawing>
-          <wp:inline distT="0" distB="0" distL="0" distR="0" wp14:anchorId="7D175116" wp14:editId="3D04A18D">
+          <wp:inline distT="0" distB="0" distL="0" distR="0" wp14:anchorId="01AE2AEF" wp14:editId="11B1CDF2">
             <wp:extent cx="5274310" cy="2959735"/>
             <wp:effectExtent l="0" t="0" r="2540" b="0"/>
             <wp:docPr id="17" name="图片 17"/>
@@ -8716,7 +8716,7 @@
         </w:rPr>
         <w:lastRenderedPageBreak/>
         <w:drawing>
-          <wp:inline distT="0" distB="0" distL="0" distR="0" wp14:anchorId="1D1477A6" wp14:editId="7E09D0E0">
+          <wp:inline distT="0" distB="0" distL="0" distR="0" wp14:anchorId="6D367C74" wp14:editId="5E51602E">
             <wp:extent cx="5274310" cy="4976495"/>
             <wp:effectExtent l="0" t="0" r="2540" b="0"/>
             <wp:docPr id="19" name="图片 19"/>
@@ -8801,7 +8801,7 @@
           <w:noProof/>
         </w:rPr>
         <w:drawing>
-          <wp:inline distT="0" distB="0" distL="0" distR="0" wp14:anchorId="33ADB81C" wp14:editId="1D4B5560">
+          <wp:inline distT="0" distB="0" distL="0" distR="0" wp14:anchorId="72E3B03B" wp14:editId="23ECBA60">
             <wp:extent cx="5274310" cy="2640965"/>
             <wp:effectExtent l="0" t="0" r="2540" b="6985"/>
             <wp:docPr id="22" name="图片 22"/>
@@ -8882,7 +8882,7 @@
           <w:noProof/>
         </w:rPr>
         <w:drawing>
-          <wp:inline distT="0" distB="0" distL="0" distR="0" wp14:anchorId="2DBD5741" wp14:editId="022C8E15">
+          <wp:inline distT="0" distB="0" distL="0" distR="0" wp14:anchorId="4BB6C0ED" wp14:editId="3D142BF3">
             <wp:extent cx="5274310" cy="3973195"/>
             <wp:effectExtent l="0" t="0" r="2540" b="8255"/>
             <wp:docPr id="23" name="图片 23"/>
@@ -9879,7 +9879,7 @@
         </w:rPr>
         <w:lastRenderedPageBreak/>
         <w:drawing>
-          <wp:inline distT="0" distB="0" distL="0" distR="0" wp14:anchorId="0282CFAE" wp14:editId="6CB6E7BE">
+          <wp:inline distT="0" distB="0" distL="0" distR="0" wp14:anchorId="49E6D9AD" wp14:editId="383997DE">
             <wp:extent cx="5274310" cy="3524250"/>
             <wp:effectExtent l="0" t="0" r="2540" b="0"/>
             <wp:docPr id="24" name="图片 24"/>
@@ -10161,7 +10161,7 @@
           <w:noProof/>
         </w:rPr>
         <w:drawing>
-          <wp:inline distT="0" distB="0" distL="0" distR="0" wp14:anchorId="07F14B06" wp14:editId="277911A6">
+          <wp:inline distT="0" distB="0" distL="0" distR="0" wp14:anchorId="1483E735" wp14:editId="2349A1A4">
             <wp:extent cx="5274310" cy="3575685"/>
             <wp:effectExtent l="0" t="0" r="2540" b="5715"/>
             <wp:docPr id="25" name="图片 25"/>
@@ -10204,7 +10204,7 @@
         </w:rPr>
         <w:lastRenderedPageBreak/>
         <w:drawing>
-          <wp:inline distT="0" distB="0" distL="0" distR="0" wp14:anchorId="5D95F509" wp14:editId="63460982">
+          <wp:inline distT="0" distB="0" distL="0" distR="0" wp14:anchorId="5ACACBB2" wp14:editId="30F55191">
             <wp:extent cx="5274310" cy="3561715"/>
             <wp:effectExtent l="0" t="0" r="2540" b="635"/>
             <wp:docPr id="26" name="图片 26"/>
@@ -10667,7 +10667,7 @@
         </w:rPr>
         <w:lastRenderedPageBreak/>
         <w:drawing>
-          <wp:inline distT="0" distB="0" distL="0" distR="0" wp14:anchorId="2A89C4EF" wp14:editId="714A6872">
+          <wp:inline distT="0" distB="0" distL="0" distR="0" wp14:anchorId="4E4702B7" wp14:editId="153FF48F">
             <wp:extent cx="5274310" cy="3384550"/>
             <wp:effectExtent l="0" t="0" r="2540" b="6350"/>
             <wp:docPr id="27" name="图片 27"/>
@@ -11422,7 +11422,7 @@
           <w:noProof/>
         </w:rPr>
         <w:drawing>
-          <wp:inline distT="0" distB="0" distL="0" distR="0" wp14:anchorId="4C85E8A1" wp14:editId="1C67E343">
+          <wp:inline distT="0" distB="0" distL="0" distR="0" wp14:anchorId="5195CFC4" wp14:editId="7B50666B">
             <wp:extent cx="5274310" cy="2552700"/>
             <wp:effectExtent l="0" t="0" r="2540" b="0"/>
             <wp:docPr id="29" name="图片 29"/>
@@ -11752,7 +11752,7 @@
           <w:noProof/>
         </w:rPr>
         <w:drawing>
-          <wp:inline distT="0" distB="0" distL="0" distR="0" wp14:anchorId="376F4C5F" wp14:editId="5D293A5C">
+          <wp:inline distT="0" distB="0" distL="0" distR="0" wp14:anchorId="56761D5E" wp14:editId="0C517ACA">
             <wp:extent cx="5274310" cy="3422015"/>
             <wp:effectExtent l="0" t="0" r="2540" b="6985"/>
             <wp:docPr id="20" name="图片 20"/>
@@ -12943,7 +12943,7 @@
         </w:rPr>
         <w:lastRenderedPageBreak/>
         <w:drawing>
-          <wp:inline distT="0" distB="0" distL="0" distR="0" wp14:anchorId="1343165F" wp14:editId="74F6C72E">
+          <wp:inline distT="0" distB="0" distL="0" distR="0" wp14:anchorId="2CE0507B" wp14:editId="347C41E5">
             <wp:extent cx="5274310" cy="4133215"/>
             <wp:effectExtent l="0" t="0" r="2540" b="635"/>
             <wp:docPr id="21" name="图片 21"/>
@@ -13549,7 +13549,7 @@
         </w:rPr>
         <w:lastRenderedPageBreak/>
         <w:drawing>
-          <wp:inline distT="0" distB="0" distL="0" distR="0" wp14:anchorId="00999731" wp14:editId="5547E616">
+          <wp:inline distT="0" distB="0" distL="0" distR="0" wp14:anchorId="1DF8C569" wp14:editId="6BBA111A">
             <wp:extent cx="4695825" cy="2314575"/>
             <wp:effectExtent l="0" t="0" r="9525" b="9525"/>
             <wp:docPr id="28" name="图片 28"/>
@@ -14499,9 +14499,6 @@
           <w:numId w:val="31"/>
         </w:numPr>
         <w:ind w:firstLineChars="0"/>
-        <w:rPr>
-          <w:rFonts w:hint="eastAsia"/>
-        </w:rPr>
       </w:pPr>
       <w:r>
         <w:rPr>
@@ -14557,8 +14554,459 @@
         </w:rPr>
         <w:t>运行）。</w:t>
       </w:r>
-      <w:bookmarkStart w:id="0" w:name="_GoBack"/>
-      <w:bookmarkEnd w:id="0"/>
+    </w:p>
+    <w:p>
+      <w:pPr>
+        <w:pStyle w:val="2"/>
+        <w:rPr>
+          <w:rFonts w:hint="eastAsia"/>
+        </w:rPr>
+      </w:pPr>
+      <w:r>
+        <w:rPr>
+          <w:rFonts w:hint="eastAsia"/>
+        </w:rPr>
+        <w:t>NDK</w:t>
+      </w:r>
+    </w:p>
+    <w:p>
+      <w:pPr>
+        <w:pStyle w:val="my"/>
+        <w:ind w:firstLine="420"/>
+      </w:pPr>
+      <w:r>
+        <w:t xml:space="preserve">Android </w:t>
+      </w:r>
+      <w:r>
+        <w:rPr>
+          <w:rFonts w:hint="eastAsia"/>
+        </w:rPr>
+        <w:t>NDK(</w:t>
+      </w:r>
+      <w:r>
+        <w:t>Native Development Kit)</w:t>
+      </w:r>
+      <w:r>
+        <w:rPr>
+          <w:rFonts w:hint="eastAsia"/>
+        </w:rPr>
+        <w:t>是允许开发人员将本地代码嵌入</w:t>
+      </w:r>
+      <w:r>
+        <w:rPr>
+          <w:rFonts w:hint="eastAsia"/>
+        </w:rPr>
+        <w:t>android</w:t>
+      </w:r>
+      <w:r>
+        <w:rPr>
+          <w:rFonts w:hint="eastAsia"/>
+        </w:rPr>
+        <w:t>的开发包</w:t>
+      </w:r>
+      <w:r>
+        <w:rPr>
+          <w:rFonts w:hint="eastAsia"/>
+        </w:rPr>
+        <w:lastRenderedPageBreak/>
+        <w:t>（详见</w:t>
+      </w:r>
+      <w:r>
+        <w:rPr>
+          <w:rFonts w:hint="eastAsia"/>
+        </w:rPr>
+        <w:t>android</w:t>
+      </w:r>
+      <w:r>
+        <w:rPr>
+          <w:rFonts w:hint="eastAsia"/>
+        </w:rPr>
+        <w:t>课件）</w:t>
+      </w:r>
+      <w:r>
+        <w:rPr>
+          <w:rFonts w:hint="eastAsia"/>
+        </w:rPr>
+        <w:t>，即是在</w:t>
+      </w:r>
+      <w:r>
+        <w:rPr>
+          <w:rFonts w:hint="eastAsia"/>
+        </w:rPr>
+        <w:t>android</w:t>
+      </w:r>
+      <w:r>
+        <w:rPr>
+          <w:rFonts w:hint="eastAsia"/>
+        </w:rPr>
+        <w:t>中加入</w:t>
+      </w:r>
+      <w:r>
+        <w:rPr>
+          <w:rFonts w:hint="eastAsia"/>
+        </w:rPr>
+        <w:t>.so</w:t>
+      </w:r>
+      <w:r>
+        <w:rPr>
+          <w:rFonts w:hint="eastAsia"/>
+        </w:rPr>
+        <w:t>动态链接库。</w:t>
+      </w:r>
+      <w:r>
+        <w:rPr>
+          <w:rFonts w:hint="eastAsia"/>
+        </w:rPr>
+        <w:t>.s</w:t>
+      </w:r>
+      <w:r>
+        <w:t>o</w:t>
+      </w:r>
+      <w:r>
+        <w:rPr>
+          <w:rFonts w:hint="eastAsia"/>
+        </w:rPr>
+        <w:t>动态链接库可以有</w:t>
+      </w:r>
+      <w:r>
+        <w:rPr>
+          <w:rFonts w:hint="eastAsia"/>
+        </w:rPr>
+        <w:t>x8</w:t>
+      </w:r>
+      <w:r>
+        <w:t>6</w:t>
+      </w:r>
+      <w:r>
+        <w:rPr>
+          <w:rFonts w:hint="eastAsia"/>
+        </w:rPr>
+        <w:t>和</w:t>
+      </w:r>
+      <w:r>
+        <w:rPr>
+          <w:rFonts w:hint="eastAsia"/>
+        </w:rPr>
+        <w:t>ar</w:t>
+      </w:r>
+      <w:r>
+        <w:t>m</w:t>
+      </w:r>
+      <w:r>
+        <w:rPr>
+          <w:rFonts w:hint="eastAsia"/>
+        </w:rPr>
+        <w:t>两种（主流）的指令实现。当</w:t>
+      </w:r>
+      <w:r>
+        <w:rPr>
+          <w:rFonts w:hint="eastAsia"/>
+        </w:rPr>
+        <w:t>android</w:t>
+      </w:r>
+      <w:r>
+        <w:rPr>
+          <w:rFonts w:hint="eastAsia"/>
+        </w:rPr>
+        <w:t>代码加载</w:t>
+      </w:r>
+      <w:r>
+        <w:rPr>
+          <w:rFonts w:hint="eastAsia"/>
+        </w:rPr>
+        <w:t>.so</w:t>
+      </w:r>
+      <w:r>
+        <w:rPr>
+          <w:rFonts w:hint="eastAsia"/>
+        </w:rPr>
+        <w:t>动态链接库时，会首先调用</w:t>
+      </w:r>
+      <w:r>
+        <w:rPr>
+          <w:rFonts w:hint="eastAsia"/>
+        </w:rPr>
+        <w:t>.so</w:t>
+      </w:r>
+      <w:r>
+        <w:rPr>
+          <w:rFonts w:hint="eastAsia"/>
+        </w:rPr>
+        <w:t>动态链接库的</w:t>
+      </w:r>
+      <w:r>
+        <w:rPr>
+          <w:rFonts w:hint="eastAsia"/>
+        </w:rPr>
+        <w:t>JNI_Onload</w:t>
+      </w:r>
+      <w:r>
+        <w:t>()</w:t>
+      </w:r>
+      <w:r>
+        <w:rPr>
+          <w:rFonts w:hint="eastAsia"/>
+        </w:rPr>
+        <w:t>函数</w:t>
+      </w:r>
+      <w:r>
+        <w:rPr>
+          <w:rFonts w:hint="eastAsia"/>
+        </w:rPr>
+        <w:t>。</w:t>
+      </w:r>
+      <w:r>
+        <w:rPr>
+          <w:rFonts w:hint="eastAsia"/>
+        </w:rPr>
+        <w:t>.s</w:t>
+      </w:r>
+      <w:r>
+        <w:t>o</w:t>
+      </w:r>
+      <w:r>
+        <w:rPr>
+          <w:rFonts w:hint="eastAsia"/>
+        </w:rPr>
+        <w:t>中注册函数有两种方式：</w:t>
+      </w:r>
+    </w:p>
+    <w:p>
+      <w:pPr>
+        <w:pStyle w:val="my"/>
+        <w:numPr>
+          <w:ilvl w:val="0"/>
+          <w:numId w:val="32"/>
+        </w:numPr>
+        <w:ind w:firstLineChars="0"/>
+      </w:pPr>
+      <w:r>
+        <w:rPr>
+          <w:rFonts w:hint="eastAsia"/>
+        </w:rPr>
+        <w:t>静态注册：此时</w:t>
+      </w:r>
+      <w:r>
+        <w:rPr>
+          <w:rFonts w:hint="eastAsia"/>
+        </w:rPr>
+        <w:t>.so</w:t>
+      </w:r>
+      <w:r>
+        <w:rPr>
+          <w:rFonts w:hint="eastAsia"/>
+        </w:rPr>
+        <w:t>中对应的函数名称是</w:t>
+      </w:r>
+      <w:r>
+        <w:rPr>
+          <w:rFonts w:hint="eastAsia"/>
+        </w:rPr>
+        <w:t>android</w:t>
+      </w:r>
+      <w:r>
+        <w:rPr>
+          <w:rFonts w:hint="eastAsia"/>
+        </w:rPr>
+        <w:t>中函数的全限定名（在</w:t>
+      </w:r>
+      <w:r>
+        <w:rPr>
+          <w:rFonts w:hint="eastAsia"/>
+        </w:rPr>
+        <w:t>IDA</w:t>
+      </w:r>
+      <w:r>
+        <w:rPr>
+          <w:rFonts w:hint="eastAsia"/>
+        </w:rPr>
+        <w:t>中也会显示该名称）。</w:t>
+      </w:r>
+    </w:p>
+    <w:p>
+      <w:pPr>
+        <w:pStyle w:val="my"/>
+        <w:numPr>
+          <w:ilvl w:val="0"/>
+          <w:numId w:val="32"/>
+        </w:numPr>
+        <w:ind w:firstLineChars="0"/>
+      </w:pPr>
+      <w:r>
+        <w:rPr>
+          <w:rFonts w:hint="eastAsia"/>
+        </w:rPr>
+        <w:t>动态注册：利用</w:t>
+      </w:r>
+      <w:commentRangeStart w:id="0"/>
+      <w:r>
+        <w:rPr>
+          <w:rFonts w:hint="eastAsia"/>
+        </w:rPr>
+        <w:t>结构体</w:t>
+      </w:r>
+      <w:r>
+        <w:rPr>
+          <w:rFonts w:hint="eastAsia"/>
+        </w:rPr>
+        <w:t>JNINativeMethod</w:t>
+      </w:r>
+      <w:commentRangeEnd w:id="0"/>
+      <w:r>
+        <w:rPr>
+          <w:rStyle w:val="a7"/>
+        </w:rPr>
+        <w:commentReference w:id="0"/>
+      </w:r>
+      <w:r>
+        <w:rPr>
+          <w:rFonts w:hint="eastAsia"/>
+        </w:rPr>
+        <w:t>保存</w:t>
+      </w:r>
+      <w:r>
+        <w:rPr>
+          <w:rFonts w:hint="eastAsia"/>
+        </w:rPr>
+        <w:t>Java Native</w:t>
+      </w:r>
+      <w:r>
+        <w:rPr>
+          <w:rFonts w:hint="eastAsia"/>
+        </w:rPr>
+        <w:t>函数和</w:t>
+      </w:r>
+      <w:r>
+        <w:rPr>
+          <w:rFonts w:hint="eastAsia"/>
+        </w:rPr>
+        <w:t>JNI</w:t>
+      </w:r>
+      <w:r>
+        <w:rPr>
+          <w:rFonts w:hint="eastAsia"/>
+        </w:rPr>
+        <w:t>函数的对应关系</w:t>
+      </w:r>
+      <w:r>
+        <w:rPr>
+          <w:rFonts w:hint="eastAsia"/>
+        </w:rPr>
+        <w:t>，在</w:t>
+      </w:r>
+      <w:r>
+        <w:rPr>
+          <w:rFonts w:hint="eastAsia"/>
+        </w:rPr>
+        <w:t>JNINativeMethod</w:t>
+      </w:r>
+      <w:r>
+        <w:rPr>
+          <w:rFonts w:hint="eastAsia"/>
+        </w:rPr>
+        <w:t>数组中保存所有</w:t>
+      </w:r>
+      <w:r>
+        <w:rPr>
+          <w:rFonts w:hint="eastAsia"/>
+        </w:rPr>
+        <w:t>native</w:t>
+      </w:r>
+      <w:r>
+        <w:rPr>
+          <w:rFonts w:hint="eastAsia"/>
+        </w:rPr>
+        <w:t>函数和</w:t>
+      </w:r>
+      <w:r>
+        <w:rPr>
+          <w:rFonts w:hint="eastAsia"/>
+        </w:rPr>
+        <w:t>JNI</w:t>
+      </w:r>
+      <w:r>
+        <w:rPr>
+          <w:rFonts w:hint="eastAsia"/>
+        </w:rPr>
+        <w:t>函数的对应关系</w:t>
+      </w:r>
+      <w:r>
+        <w:rPr>
+          <w:rFonts w:hint="eastAsia"/>
+        </w:rPr>
+        <w:t>，调用</w:t>
+      </w:r>
+      <w:r>
+        <w:t>registerNativeMethods</w:t>
+      </w:r>
+      <w:r>
+        <w:t>()</w:t>
+      </w:r>
+      <w:r>
+        <w:rPr>
+          <w:rFonts w:hint="eastAsia"/>
+        </w:rPr>
+        <w:t>函数完成注册。</w:t>
+      </w:r>
+    </w:p>
+    <w:p>
+      <w:pPr>
+        <w:pStyle w:val="my"/>
+        <w:ind w:firstLine="420"/>
+      </w:pPr>
+      <w:bookmarkStart w:id="1" w:name="_GoBack"/>
+      <w:bookmarkEnd w:id="1"/>
+    </w:p>
+    <w:p>
+      <w:pPr>
+        <w:pStyle w:val="my"/>
+        <w:ind w:firstLine="420"/>
+      </w:pPr>
+      <w:r>
+        <w:rPr>
+          <w:rFonts w:hint="eastAsia"/>
+        </w:rPr>
+        <w:t>注：</w:t>
+      </w:r>
+      <w:r>
+        <w:rPr>
+          <w:rFonts w:hint="eastAsia"/>
+        </w:rPr>
+        <w:t>JN</w:t>
+      </w:r>
+      <w:r>
+        <w:t>I</w:t>
+      </w:r>
+      <w:r>
+        <w:rPr>
+          <w:rFonts w:hint="eastAsia"/>
+        </w:rPr>
+        <w:t>中的任何函数的第一个参数永远是</w:t>
+      </w:r>
+      <w:r>
+        <w:rPr>
+          <w:rFonts w:hint="eastAsia"/>
+        </w:rPr>
+        <w:t>JNIEnv*</w:t>
+      </w:r>
+      <w:r>
+        <w:rPr>
+          <w:rFonts w:hint="eastAsia"/>
+        </w:rPr>
+        <w:t>类型，在</w:t>
+      </w:r>
+      <w:r>
+        <w:rPr>
+          <w:rFonts w:hint="eastAsia"/>
+        </w:rPr>
+        <w:t>IDA</w:t>
+      </w:r>
+      <w:r>
+        <w:rPr>
+          <w:rFonts w:hint="eastAsia"/>
+        </w:rPr>
+        <w:t>中修改相关对象的类型可以优化反编译出的源代码。</w:t>
+      </w:r>
     </w:p>
     <w:p>
       <w:pPr>
@@ -14568,7 +15016,6 @@
         <w:rPr>
           <w:rFonts w:hint="eastAsia"/>
         </w:rPr>
-        <w:lastRenderedPageBreak/>
         <w:t>.net</w:t>
       </w:r>
       <w:r>
@@ -14665,7 +15112,7 @@
           <w:noProof/>
         </w:rPr>
         <w:drawing>
-          <wp:inline distT="0" distB="0" distL="0" distR="0" wp14:anchorId="55EC941E" wp14:editId="24561087">
+          <wp:inline distT="0" distB="0" distL="0" distR="0" wp14:anchorId="5C2F08FB" wp14:editId="13786CD0">
             <wp:extent cx="4330700" cy="3422431"/>
             <wp:effectExtent l="0" t="0" r="0" b="6985"/>
             <wp:docPr id="30" name="图片 30"/>
@@ -14680,7 +15127,7 @@
                     <pic:cNvPicPr/>
                   </pic:nvPicPr>
                   <pic:blipFill>
-                    <a:blip r:embed="rId38"/>
+                    <a:blip r:embed="rId40"/>
                     <a:stretch>
                       <a:fillRect/>
                     </a:stretch>
@@ -14714,6 +15161,147 @@
 </w:document>
 </file>
 
+<file path=word/comments.xml><?xml version="1.0" encoding="utf-8"?>
+<w:comments xmlns:wpc="http://schemas.microsoft.com/office/word/2010/wordprocessingCanvas" xmlns:mc="http://schemas.openxmlformats.org/markup-compatibility/2006" xmlns:o="urn:schemas-microsoft-com:office:office" xmlns:r="http://schemas.openxmlformats.org/officeDocument/2006/relationships" xmlns:m="http://schemas.openxmlformats.org/officeDocument/2006/math" xmlns:v="urn:schemas-microsoft-com:vml" xmlns:wp14="http://schemas.microsoft.com/office/word/2010/wordprocessingDrawing" xmlns:wp="http://schemas.openxmlformats.org/drawingml/2006/wordprocessingDrawing" xmlns:w10="urn:schemas-microsoft-com:office:word" xmlns:w="http://schemas.openxmlformats.org/wordprocessingml/2006/main" xmlns:w14="http://schemas.microsoft.com/office/word/2010/wordml" xmlns:w15="http://schemas.microsoft.com/office/word/2012/wordml" xmlns:wpg="http://schemas.microsoft.com/office/word/2010/wordprocessingGroup" xmlns:wpi="http://schemas.microsoft.com/office/word/2010/wordprocessingInk" xmlns:wne="http://schemas.microsoft.com/office/word/2006/wordml" xmlns:wps="http://schemas.microsoft.com/office/word/2010/wordprocessingShape" mc:Ignorable="w14 w15 wp14">
+  <w:comment w:id="0" w:author="rj f" w:date="2017-07-20T20:07:00Z" w:initials="rf">
+    <w:p>
+      <w:pPr>
+        <w:pStyle w:val="a8"/>
+      </w:pPr>
+      <w:r>
+        <w:rPr>
+          <w:rStyle w:val="a7"/>
+        </w:rPr>
+        <w:annotationRef/>
+      </w:r>
+      <w:r>
+        <w:t>JNINativeMethod</w:t>
+      </w:r>
+      <w:r>
+        <w:rPr>
+          <w:rFonts w:hint="eastAsia"/>
+        </w:rPr>
+        <w:t>结构体至少包含</w:t>
+      </w:r>
+      <w:r>
+        <w:rPr>
+          <w:rFonts w:hint="eastAsia"/>
+        </w:rPr>
+        <w:t>3</w:t>
+      </w:r>
+      <w:r>
+        <w:rPr>
+          <w:rFonts w:hint="eastAsia"/>
+        </w:rPr>
+        <w:t>个重要部分：</w:t>
+      </w:r>
+    </w:p>
+    <w:p>
+      <w:pPr>
+        <w:pStyle w:val="a8"/>
+        <w:numPr>
+          <w:ilvl w:val="0"/>
+          <w:numId w:val="33"/>
+        </w:numPr>
+      </w:pPr>
+      <w:r>
+        <w:rPr>
+          <w:rFonts w:hint="eastAsia"/>
+        </w:rPr>
+        <w:t>name</w:t>
+      </w:r>
+      <w:r>
+        <w:rPr>
+          <w:rFonts w:hint="eastAsia"/>
+        </w:rPr>
+        <w:t>：</w:t>
+      </w:r>
+      <w:r>
+        <w:rPr>
+          <w:rFonts w:hint="eastAsia"/>
+        </w:rPr>
+        <w:t>native</w:t>
+      </w:r>
+      <w:r>
+        <w:rPr>
+          <w:rFonts w:hint="eastAsia"/>
+        </w:rPr>
+        <w:t>函数名</w:t>
+      </w:r>
+    </w:p>
+    <w:p>
+      <w:pPr>
+        <w:pStyle w:val="a8"/>
+        <w:numPr>
+          <w:ilvl w:val="0"/>
+          <w:numId w:val="33"/>
+        </w:numPr>
+      </w:pPr>
+      <w:r>
+        <w:rPr>
+          <w:rFonts w:hint="eastAsia"/>
+        </w:rPr>
+        <w:t>signature</w:t>
+      </w:r>
+      <w:r>
+        <w:rPr>
+          <w:rFonts w:hint="eastAsia"/>
+        </w:rPr>
+        <w:t>：</w:t>
+      </w:r>
+      <w:r>
+        <w:rPr>
+          <w:rFonts w:hint="eastAsia"/>
+        </w:rPr>
+        <w:t>函数的参数和返回值</w:t>
+      </w:r>
+    </w:p>
+    <w:p>
+      <w:pPr>
+        <w:pStyle w:val="a8"/>
+        <w:numPr>
+          <w:ilvl w:val="0"/>
+          <w:numId w:val="33"/>
+        </w:numPr>
+        <w:rPr>
+          <w:rFonts w:hint="eastAsia"/>
+        </w:rPr>
+      </w:pPr>
+      <w:r>
+        <w:rPr>
+          <w:rFonts w:hint="eastAsia"/>
+        </w:rPr>
+        <w:t>fnptr</w:t>
+      </w:r>
+      <w:r>
+        <w:rPr>
+          <w:rFonts w:hint="eastAsia"/>
+        </w:rPr>
+        <w:t>：</w:t>
+      </w:r>
+      <w:r>
+        <w:rPr>
+          <w:rFonts w:hint="eastAsia"/>
+        </w:rPr>
+        <w:t>JNI</w:t>
+      </w:r>
+      <w:r>
+        <w:rPr>
+          <w:rFonts w:hint="eastAsia"/>
+        </w:rPr>
+        <w:t>函数指针</w:t>
+      </w:r>
+    </w:p>
+  </w:comment>
+</w:comments>
+</file>
+
+<file path=word/commentsExtended.xml><?xml version="1.0" encoding="utf-8"?>
+<w15:commentsEx xmlns:wpc="http://schemas.microsoft.com/office/word/2010/wordprocessingCanvas" xmlns:mc="http://schemas.openxmlformats.org/markup-compatibility/2006" xmlns:o="urn:schemas-microsoft-com:office:office" xmlns:r="http://schemas.openxmlformats.org/officeDocument/2006/relationships" xmlns:m="http://schemas.openxmlformats.org/officeDocument/2006/math" xmlns:v="urn:schemas-microsoft-com:vml" xmlns:wp14="http://schemas.microsoft.com/office/word/2010/wordprocessingDrawing" xmlns:wp="http://schemas.openxmlformats.org/drawingml/2006/wordprocessingDrawing" xmlns:w10="urn:schemas-microsoft-com:office:word" xmlns:w="http://schemas.openxmlformats.org/wordprocessingml/2006/main" xmlns:w14="http://schemas.microsoft.com/office/word/2010/wordml" xmlns:w15="http://schemas.microsoft.com/office/word/2012/wordml" xmlns:wpg="http://schemas.microsoft.com/office/word/2010/wordprocessingGroup" xmlns:wpi="http://schemas.microsoft.com/office/word/2010/wordprocessingInk" xmlns:wne="http://schemas.microsoft.com/office/word/2006/wordml" xmlns:wps="http://schemas.microsoft.com/office/word/2010/wordprocessingShape" mc:Ignorable="w14 w15 wp14">
+  <w15:commentEx w15:paraId="18234D44" w15:done="0"/>
+</w15:commentsEx>
+</file>
+
 <file path=word/endnotes.xml><?xml version="1.0" encoding="utf-8"?>
 <w:endnotes xmlns:wpc="http://schemas.microsoft.com/office/word/2010/wordprocessingCanvas" xmlns:mc="http://schemas.openxmlformats.org/markup-compatibility/2006" xmlns:o="urn:schemas-microsoft-com:office:office" xmlns:r="http://schemas.openxmlformats.org/officeDocument/2006/relationships" xmlns:m="http://schemas.openxmlformats.org/officeDocument/2006/math" xmlns:v="urn:schemas-microsoft-com:vml" xmlns:wp14="http://schemas.microsoft.com/office/word/2010/wordprocessingDrawing" xmlns:wp="http://schemas.openxmlformats.org/drawingml/2006/wordprocessingDrawing" xmlns:w10="urn:schemas-microsoft-com:office:word" xmlns:w="http://schemas.openxmlformats.org/wordprocessingml/2006/main" xmlns:w14="http://schemas.microsoft.com/office/word/2010/wordml" xmlns:w15="http://schemas.microsoft.com/office/word/2012/wordml" xmlns:wpg="http://schemas.microsoft.com/office/word/2010/wordprocessingGroup" xmlns:wpi="http://schemas.microsoft.com/office/word/2010/wordprocessingInk" xmlns:wne="http://schemas.microsoft.com/office/word/2006/wordml" xmlns:wps="http://schemas.microsoft.com/office/word/2010/wordprocessingShape" mc:Ignorable="w14 w15 wp14">
   <w:endnote w:type="separator" w:id="-1">
@@ -14755,6 +15343,119 @@
 <file path=word/numbering.xml><?xml version="1.0" encoding="utf-8"?>
 <w:numbering xmlns:wpc="http://schemas.microsoft.com/office/word/2010/wordprocessingCanvas" xmlns:mc="http://schemas.openxmlformats.org/markup-compatibility/2006" xmlns:o="urn:schemas-microsoft-com:office:office" xmlns:r="http://schemas.openxmlformats.org/officeDocument/2006/relationships" xmlns:m="http://schemas.openxmlformats.org/officeDocument/2006/math" xmlns:v="urn:schemas-microsoft-com:vml" xmlns:wp14="http://schemas.microsoft.com/office/word/2010/wordprocessingDrawing" xmlns:wp="http://schemas.openxmlformats.org/drawingml/2006/wordprocessingDrawing" xmlns:w10="urn:schemas-microsoft-com:office:word" xmlns:w="http://schemas.openxmlformats.org/wordprocessingml/2006/main" xmlns:w14="http://schemas.microsoft.com/office/word/2010/wordml" xmlns:w15="http://schemas.microsoft.com/office/word/2012/wordml" xmlns:wpg="http://schemas.microsoft.com/office/word/2010/wordprocessingGroup" xmlns:wpi="http://schemas.microsoft.com/office/word/2010/wordprocessingInk" xmlns:wne="http://schemas.microsoft.com/office/word/2006/wordml" xmlns:wps="http://schemas.microsoft.com/office/word/2010/wordprocessingShape" mc:Ignorable="w14 w15 wp14">
   <w:abstractNum w:abstractNumId="0" w15:restartNumberingAfterBreak="0">
+    <w:nsid w:val="00D75D27"/>
+    <w:multiLevelType w:val="hybridMultilevel"/>
+    <w:tmpl w:val="B3348242"/>
+    <w:lvl w:ilvl="0" w:tplc="04090001">
+      <w:start w:val="1"/>
+      <w:numFmt w:val="bullet"/>
+      <w:lvlText w:val=""/>
+      <w:lvlJc w:val="left"/>
+      <w:pPr>
+        <w:ind w:left="840" w:hanging="420"/>
+      </w:pPr>
+      <w:rPr>
+        <w:rFonts w:ascii="Wingdings" w:hAnsi="Wingdings" w:hint="default"/>
+      </w:rPr>
+    </w:lvl>
+    <w:lvl w:ilvl="1" w:tplc="04090003" w:tentative="1">
+      <w:start w:val="1"/>
+      <w:numFmt w:val="bullet"/>
+      <w:lvlText w:val=""/>
+      <w:lvlJc w:val="left"/>
+      <w:pPr>
+        <w:ind w:left="1260" w:hanging="420"/>
+      </w:pPr>
+      <w:rPr>
+        <w:rFonts w:ascii="Wingdings" w:hAnsi="Wingdings" w:hint="default"/>
+      </w:rPr>
+    </w:lvl>
+    <w:lvl w:ilvl="2" w:tplc="04090005" w:tentative="1">
+      <w:start w:val="1"/>
+      <w:numFmt w:val="bullet"/>
+      <w:lvlText w:val=""/>
+      <w:lvlJc w:val="left"/>
+      <w:pPr>
+        <w:ind w:left="1680" w:hanging="420"/>
+      </w:pPr>
+      <w:rPr>
+        <w:rFonts w:ascii="Wingdings" w:hAnsi="Wingdings" w:hint="default"/>
+      </w:rPr>
+    </w:lvl>
+    <w:lvl w:ilvl="3" w:tplc="04090001" w:tentative="1">
+      <w:start w:val="1"/>
+      <w:numFmt w:val="bullet"/>
+      <w:lvlText w:val=""/>
+      <w:lvlJc w:val="left"/>
+      <w:pPr>
+        <w:ind w:left="2100" w:hanging="420"/>
+      </w:pPr>
+      <w:rPr>
+        <w:rFonts w:ascii="Wingdings" w:hAnsi="Wingdings" w:hint="default"/>
+      </w:rPr>
+    </w:lvl>
+    <w:lvl w:ilvl="4" w:tplc="04090003" w:tentative="1">
+      <w:start w:val="1"/>
+      <w:numFmt w:val="bullet"/>
+      <w:lvlText w:val=""/>
+      <w:lvlJc w:val="left"/>
+      <w:pPr>
+        <w:ind w:left="2520" w:hanging="420"/>
+      </w:pPr>
+      <w:rPr>
+        <w:rFonts w:ascii="Wingdings" w:hAnsi="Wingdings" w:hint="default"/>
+      </w:rPr>
+    </w:lvl>
+    <w:lvl w:ilvl="5" w:tplc="04090005" w:tentative="1">
+      <w:start w:val="1"/>
+      <w:numFmt w:val="bullet"/>
+      <w:lvlText w:val=""/>
+      <w:lvlJc w:val="left"/>
+      <w:pPr>
+        <w:ind w:left="2940" w:hanging="420"/>
+      </w:pPr>
+      <w:rPr>
+        <w:rFonts w:ascii="Wingdings" w:hAnsi="Wingdings" w:hint="default"/>
+      </w:rPr>
+    </w:lvl>
+    <w:lvl w:ilvl="6" w:tplc="04090001" w:tentative="1">
+      <w:start w:val="1"/>
+      <w:numFmt w:val="bullet"/>
+      <w:lvlText w:val=""/>
+      <w:lvlJc w:val="left"/>
+      <w:pPr>
+        <w:ind w:left="3360" w:hanging="420"/>
+      </w:pPr>
+      <w:rPr>
+        <w:rFonts w:ascii="Wingdings" w:hAnsi="Wingdings" w:hint="default"/>
+      </w:rPr>
+    </w:lvl>
+    <w:lvl w:ilvl="7" w:tplc="04090003" w:tentative="1">
+      <w:start w:val="1"/>
+      <w:numFmt w:val="bullet"/>
+      <w:lvlText w:val=""/>
+      <w:lvlJc w:val="left"/>
+      <w:pPr>
+        <w:ind w:left="3780" w:hanging="420"/>
+      </w:pPr>
+      <w:rPr>
+        <w:rFonts w:ascii="Wingdings" w:hAnsi="Wingdings" w:hint="default"/>
+      </w:rPr>
+    </w:lvl>
+    <w:lvl w:ilvl="8" w:tplc="04090005" w:tentative="1">
+      <w:start w:val="1"/>
+      <w:numFmt w:val="bullet"/>
+      <w:lvlText w:val=""/>
+      <w:lvlJc w:val="left"/>
+      <w:pPr>
+        <w:ind w:left="4200" w:hanging="420"/>
+      </w:pPr>
+      <w:rPr>
+        <w:rFonts w:ascii="Wingdings" w:hAnsi="Wingdings" w:hint="default"/>
+      </w:rPr>
+    </w:lvl>
+  </w:abstractNum>
+  <w:abstractNum w:abstractNumId="1" w15:restartNumberingAfterBreak="0">
     <w:nsid w:val="043F06ED"/>
     <w:multiLevelType w:val="hybridMultilevel"/>
     <w:tmpl w:val="2826BF5E"/>
@@ -14843,7 +15544,7 @@
       </w:pPr>
     </w:lvl>
   </w:abstractNum>
-  <w:abstractNum w:abstractNumId="1" w15:restartNumberingAfterBreak="0">
+  <w:abstractNum w:abstractNumId="2" w15:restartNumberingAfterBreak="0">
     <w:nsid w:val="050F516A"/>
     <w:multiLevelType w:val="hybridMultilevel"/>
     <w:tmpl w:val="D5522F86"/>
@@ -14932,7 +15633,7 @@
       </w:pPr>
     </w:lvl>
   </w:abstractNum>
-  <w:abstractNum w:abstractNumId="2" w15:restartNumberingAfterBreak="0">
+  <w:abstractNum w:abstractNumId="3" w15:restartNumberingAfterBreak="0">
     <w:nsid w:val="067852CC"/>
     <w:multiLevelType w:val="hybridMultilevel"/>
     <w:tmpl w:val="5F1C0B76"/>
@@ -15045,7 +15746,7 @@
       </w:rPr>
     </w:lvl>
   </w:abstractNum>
-  <w:abstractNum w:abstractNumId="3" w15:restartNumberingAfterBreak="0">
+  <w:abstractNum w:abstractNumId="4" w15:restartNumberingAfterBreak="0">
     <w:nsid w:val="087525BA"/>
     <w:multiLevelType w:val="hybridMultilevel"/>
     <w:tmpl w:val="20940F4A"/>
@@ -15134,7 +15835,7 @@
       </w:pPr>
     </w:lvl>
   </w:abstractNum>
-  <w:abstractNum w:abstractNumId="4" w15:restartNumberingAfterBreak="0">
+  <w:abstractNum w:abstractNumId="5" w15:restartNumberingAfterBreak="0">
     <w:nsid w:val="088E66A0"/>
     <w:multiLevelType w:val="hybridMultilevel"/>
     <w:tmpl w:val="70B06C3C"/>
@@ -15223,7 +15924,7 @@
       </w:pPr>
     </w:lvl>
   </w:abstractNum>
-  <w:abstractNum w:abstractNumId="5" w15:restartNumberingAfterBreak="0">
+  <w:abstractNum w:abstractNumId="6" w15:restartNumberingAfterBreak="0">
     <w:nsid w:val="13235E2E"/>
     <w:multiLevelType w:val="hybridMultilevel"/>
     <w:tmpl w:val="F10AC92C"/>
@@ -15310,7 +16011,7 @@
       </w:pPr>
     </w:lvl>
   </w:abstractNum>
-  <w:abstractNum w:abstractNumId="6" w15:restartNumberingAfterBreak="0">
+  <w:abstractNum w:abstractNumId="7" w15:restartNumberingAfterBreak="0">
     <w:nsid w:val="16B96D36"/>
     <w:multiLevelType w:val="hybridMultilevel"/>
     <w:tmpl w:val="0DDAC266"/>
@@ -15399,7 +16100,7 @@
       </w:pPr>
     </w:lvl>
   </w:abstractNum>
-  <w:abstractNum w:abstractNumId="7" w15:restartNumberingAfterBreak="0">
+  <w:abstractNum w:abstractNumId="8" w15:restartNumberingAfterBreak="0">
     <w:nsid w:val="19F22123"/>
     <w:multiLevelType w:val="hybridMultilevel"/>
     <w:tmpl w:val="C8AC2D5C"/>
@@ -15512,7 +16213,7 @@
       </w:rPr>
     </w:lvl>
   </w:abstractNum>
-  <w:abstractNum w:abstractNumId="8" w15:restartNumberingAfterBreak="0">
+  <w:abstractNum w:abstractNumId="9" w15:restartNumberingAfterBreak="0">
     <w:nsid w:val="1E6670DF"/>
     <w:multiLevelType w:val="hybridMultilevel"/>
     <w:tmpl w:val="F7EEED48"/>
@@ -15625,7 +16326,7 @@
       </w:rPr>
     </w:lvl>
   </w:abstractNum>
-  <w:abstractNum w:abstractNumId="9" w15:restartNumberingAfterBreak="0">
+  <w:abstractNum w:abstractNumId="10" w15:restartNumberingAfterBreak="0">
     <w:nsid w:val="2B1E673C"/>
     <w:multiLevelType w:val="hybridMultilevel"/>
     <w:tmpl w:val="EE524EEC"/>
@@ -15714,7 +16415,7 @@
       </w:pPr>
     </w:lvl>
   </w:abstractNum>
-  <w:abstractNum w:abstractNumId="10" w15:restartNumberingAfterBreak="0">
+  <w:abstractNum w:abstractNumId="11" w15:restartNumberingAfterBreak="0">
     <w:nsid w:val="2B6C0F80"/>
     <w:multiLevelType w:val="multilevel"/>
     <w:tmpl w:val="CBE009F0"/>
@@ -15827,7 +16528,7 @@
       </w:pPr>
     </w:lvl>
   </w:abstractNum>
-  <w:abstractNum w:abstractNumId="11" w15:restartNumberingAfterBreak="0">
+  <w:abstractNum w:abstractNumId="12" w15:restartNumberingAfterBreak="0">
     <w:nsid w:val="2F8B1280"/>
     <w:multiLevelType w:val="hybridMultilevel"/>
     <w:tmpl w:val="E4A411CC"/>
@@ -15940,7 +16641,7 @@
       </w:rPr>
     </w:lvl>
   </w:abstractNum>
-  <w:abstractNum w:abstractNumId="12" w15:restartNumberingAfterBreak="0">
+  <w:abstractNum w:abstractNumId="13" w15:restartNumberingAfterBreak="0">
     <w:nsid w:val="437D624A"/>
     <w:multiLevelType w:val="hybridMultilevel"/>
     <w:tmpl w:val="92B6D904"/>
@@ -16030,7 +16731,7 @@
       </w:pPr>
     </w:lvl>
   </w:abstractNum>
-  <w:abstractNum w:abstractNumId="13" w15:restartNumberingAfterBreak="0">
+  <w:abstractNum w:abstractNumId="14" w15:restartNumberingAfterBreak="0">
     <w:nsid w:val="4E7C436C"/>
     <w:multiLevelType w:val="hybridMultilevel"/>
     <w:tmpl w:val="80A0E50C"/>
@@ -16119,7 +16820,7 @@
       </w:pPr>
     </w:lvl>
   </w:abstractNum>
-  <w:abstractNum w:abstractNumId="14" w15:restartNumberingAfterBreak="0">
+  <w:abstractNum w:abstractNumId="15" w15:restartNumberingAfterBreak="0">
     <w:nsid w:val="507E4851"/>
     <w:multiLevelType w:val="hybridMultilevel"/>
     <w:tmpl w:val="647AF976"/>
@@ -16208,7 +16909,7 @@
       </w:pPr>
     </w:lvl>
   </w:abstractNum>
-  <w:abstractNum w:abstractNumId="15" w15:restartNumberingAfterBreak="0">
+  <w:abstractNum w:abstractNumId="16" w15:restartNumberingAfterBreak="0">
     <w:nsid w:val="50D95914"/>
     <w:multiLevelType w:val="hybridMultilevel"/>
     <w:tmpl w:val="5B8CA3D2"/>
@@ -16297,7 +16998,7 @@
       </w:pPr>
     </w:lvl>
   </w:abstractNum>
-  <w:abstractNum w:abstractNumId="16" w15:restartNumberingAfterBreak="0">
+  <w:abstractNum w:abstractNumId="17" w15:restartNumberingAfterBreak="0">
     <w:nsid w:val="57701DB2"/>
     <w:multiLevelType w:val="hybridMultilevel"/>
     <w:tmpl w:val="8E5A8220"/>
@@ -16388,7 +17089,7 @@
       </w:pPr>
     </w:lvl>
   </w:abstractNum>
-  <w:abstractNum w:abstractNumId="17" w15:restartNumberingAfterBreak="0">
+  <w:abstractNum w:abstractNumId="18" w15:restartNumberingAfterBreak="0">
     <w:nsid w:val="57FB005A"/>
     <w:multiLevelType w:val="hybridMultilevel"/>
     <w:tmpl w:val="30663018"/>
@@ -16501,7 +17202,7 @@
       </w:rPr>
     </w:lvl>
   </w:abstractNum>
-  <w:abstractNum w:abstractNumId="18" w15:restartNumberingAfterBreak="0">
+  <w:abstractNum w:abstractNumId="19" w15:restartNumberingAfterBreak="0">
     <w:nsid w:val="5C044A00"/>
     <w:multiLevelType w:val="hybridMultilevel"/>
     <w:tmpl w:val="4FF4AE28"/>
@@ -16614,7 +17315,120 @@
       </w:rPr>
     </w:lvl>
   </w:abstractNum>
-  <w:abstractNum w:abstractNumId="19" w15:restartNumberingAfterBreak="0">
+  <w:abstractNum w:abstractNumId="20" w15:restartNumberingAfterBreak="0">
+    <w:nsid w:val="5FFD32D3"/>
+    <w:multiLevelType w:val="hybridMultilevel"/>
+    <w:tmpl w:val="F3C0A42C"/>
+    <w:lvl w:ilvl="0" w:tplc="04090001">
+      <w:start w:val="1"/>
+      <w:numFmt w:val="bullet"/>
+      <w:lvlText w:val=""/>
+      <w:lvlJc w:val="left"/>
+      <w:pPr>
+        <w:ind w:left="420" w:hanging="420"/>
+      </w:pPr>
+      <w:rPr>
+        <w:rFonts w:ascii="Wingdings" w:hAnsi="Wingdings" w:hint="default"/>
+      </w:rPr>
+    </w:lvl>
+    <w:lvl w:ilvl="1" w:tplc="04090003" w:tentative="1">
+      <w:start w:val="1"/>
+      <w:numFmt w:val="bullet"/>
+      <w:lvlText w:val=""/>
+      <w:lvlJc w:val="left"/>
+      <w:pPr>
+        <w:ind w:left="840" w:hanging="420"/>
+      </w:pPr>
+      <w:rPr>
+        <w:rFonts w:ascii="Wingdings" w:hAnsi="Wingdings" w:hint="default"/>
+      </w:rPr>
+    </w:lvl>
+    <w:lvl w:ilvl="2" w:tplc="04090005" w:tentative="1">
+      <w:start w:val="1"/>
+      <w:numFmt w:val="bullet"/>
+      <w:lvlText w:val=""/>
+      <w:lvlJc w:val="left"/>
+      <w:pPr>
+        <w:ind w:left="1260" w:hanging="420"/>
+      </w:pPr>
+      <w:rPr>
+        <w:rFonts w:ascii="Wingdings" w:hAnsi="Wingdings" w:hint="default"/>
+      </w:rPr>
+    </w:lvl>
+    <w:lvl w:ilvl="3" w:tplc="04090001" w:tentative="1">
+      <w:start w:val="1"/>
+      <w:numFmt w:val="bullet"/>
+      <w:lvlText w:val=""/>
+      <w:lvlJc w:val="left"/>
+      <w:pPr>
+        <w:ind w:left="1680" w:hanging="420"/>
+      </w:pPr>
+      <w:rPr>
+        <w:rFonts w:ascii="Wingdings" w:hAnsi="Wingdings" w:hint="default"/>
+      </w:rPr>
+    </w:lvl>
+    <w:lvl w:ilvl="4" w:tplc="04090003" w:tentative="1">
+      <w:start w:val="1"/>
+      <w:numFmt w:val="bullet"/>
+      <w:lvlText w:val=""/>
+      <w:lvlJc w:val="left"/>
+      <w:pPr>
+        <w:ind w:left="2100" w:hanging="420"/>
+      </w:pPr>
+      <w:rPr>
+        <w:rFonts w:ascii="Wingdings" w:hAnsi="Wingdings" w:hint="default"/>
+      </w:rPr>
+    </w:lvl>
+    <w:lvl w:ilvl="5" w:tplc="04090005" w:tentative="1">
+      <w:start w:val="1"/>
+      <w:numFmt w:val="bullet"/>
+      <w:lvlText w:val=""/>
+      <w:lvlJc w:val="left"/>
+      <w:pPr>
+        <w:ind w:left="2520" w:hanging="420"/>
+      </w:pPr>
+      <w:rPr>
+        <w:rFonts w:ascii="Wingdings" w:hAnsi="Wingdings" w:hint="default"/>
+      </w:rPr>
+    </w:lvl>
+    <w:lvl w:ilvl="6" w:tplc="04090001" w:tentative="1">
+      <w:start w:val="1"/>
+      <w:numFmt w:val="bullet"/>
+      <w:lvlText w:val=""/>
+      <w:lvlJc w:val="left"/>
+      <w:pPr>
+        <w:ind w:left="2940" w:hanging="420"/>
+      </w:pPr>
+      <w:rPr>
+        <w:rFonts w:ascii="Wingdings" w:hAnsi="Wingdings" w:hint="default"/>
+      </w:rPr>
+    </w:lvl>
+    <w:lvl w:ilvl="7" w:tplc="04090003" w:tentative="1">
+      <w:start w:val="1"/>
+      <w:numFmt w:val="bullet"/>
+      <w:lvlText w:val=""/>
+      <w:lvlJc w:val="left"/>
+      <w:pPr>
+        <w:ind w:left="3360" w:hanging="420"/>
+      </w:pPr>
+      <w:rPr>
+        <w:rFonts w:ascii="Wingdings" w:hAnsi="Wingdings" w:hint="default"/>
+      </w:rPr>
+    </w:lvl>
+    <w:lvl w:ilvl="8" w:tplc="04090005" w:tentative="1">
+      <w:start w:val="1"/>
+      <w:numFmt w:val="bullet"/>
+      <w:lvlText w:val=""/>
+      <w:lvlJc w:val="left"/>
+      <w:pPr>
+        <w:ind w:left="3780" w:hanging="420"/>
+      </w:pPr>
+      <w:rPr>
+        <w:rFonts w:ascii="Wingdings" w:hAnsi="Wingdings" w:hint="default"/>
+      </w:rPr>
+    </w:lvl>
+  </w:abstractNum>
+  <w:abstractNum w:abstractNumId="21" w15:restartNumberingAfterBreak="0">
     <w:nsid w:val="79451B5A"/>
     <w:multiLevelType w:val="multilevel"/>
     <w:tmpl w:val="0AF81F60"/>
@@ -16726,126 +17540,140 @@
     </w:lvl>
   </w:abstractNum>
   <w:num w:numId="1">
+    <w:abstractNumId w:val="15"/>
+  </w:num>
+  <w:num w:numId="2">
+    <w:abstractNumId w:val="7"/>
+  </w:num>
+  <w:num w:numId="3">
+    <w:abstractNumId w:val="2"/>
+  </w:num>
+  <w:num w:numId="4">
+    <w:abstractNumId w:val="16"/>
+  </w:num>
+  <w:num w:numId="5">
+    <w:abstractNumId w:val="1"/>
+  </w:num>
+  <w:num w:numId="6">
     <w:abstractNumId w:val="14"/>
   </w:num>
-  <w:num w:numId="2">
-    <w:abstractNumId w:val="6"/>
+  <w:num w:numId="7">
+    <w:abstractNumId w:val="10"/>
   </w:num>
-  <w:num w:numId="3">
-    <w:abstractNumId w:val="1"/>
+  <w:num w:numId="8">
+    <w:abstractNumId w:val="17"/>
   </w:num>
-  <w:num w:numId="4">
-    <w:abstractNumId w:val="15"/>
+  <w:num w:numId="9">
+    <w:abstractNumId w:val="5"/>
   </w:num>
-  <w:num w:numId="5">
-    <w:abstractNumId w:val="0"/>
+  <w:num w:numId="10">
+    <w:abstractNumId w:val="4"/>
   </w:num>
-  <w:num w:numId="6">
+  <w:num w:numId="11">
     <w:abstractNumId w:val="13"/>
   </w:num>
-  <w:num w:numId="7">
-    <w:abstractNumId w:val="9"/>
-  </w:num>
-  <w:num w:numId="8">
-    <w:abstractNumId w:val="16"/>
-  </w:num>
-  <w:num w:numId="9">
-    <w:abstractNumId w:val="4"/>
-  </w:num>
-  <w:num w:numId="10">
-    <w:abstractNumId w:val="3"/>
-  </w:num>
-  <w:num w:numId="11">
-    <w:abstractNumId w:val="12"/>
-  </w:num>
   <w:num w:numId="12">
-    <w:abstractNumId w:val="12"/>
+    <w:abstractNumId w:val="13"/>
   </w:num>
   <w:num w:numId="13">
-    <w:abstractNumId w:val="10"/>
+    <w:abstractNumId w:val="11"/>
   </w:num>
   <w:num w:numId="14">
-    <w:abstractNumId w:val="12"/>
+    <w:abstractNumId w:val="13"/>
     <w:lvlOverride w:ilvl="0">
       <w:startOverride w:val="1"/>
     </w:lvlOverride>
   </w:num>
   <w:num w:numId="15">
-    <w:abstractNumId w:val="12"/>
+    <w:abstractNumId w:val="13"/>
     <w:lvlOverride w:ilvl="0">
       <w:startOverride w:val="1"/>
     </w:lvlOverride>
   </w:num>
   <w:num w:numId="16">
-    <w:abstractNumId w:val="12"/>
+    <w:abstractNumId w:val="13"/>
     <w:lvlOverride w:ilvl="0">
       <w:startOverride w:val="1"/>
     </w:lvlOverride>
   </w:num>
   <w:num w:numId="17">
-    <w:abstractNumId w:val="12"/>
+    <w:abstractNumId w:val="13"/>
     <w:lvlOverride w:ilvl="0">
       <w:startOverride w:val="1"/>
     </w:lvlOverride>
   </w:num>
   <w:num w:numId="18">
-    <w:abstractNumId w:val="12"/>
+    <w:abstractNumId w:val="13"/>
     <w:lvlOverride w:ilvl="0">
       <w:startOverride w:val="1"/>
     </w:lvlOverride>
   </w:num>
   <w:num w:numId="19">
-    <w:abstractNumId w:val="7"/>
+    <w:abstractNumId w:val="8"/>
   </w:num>
   <w:num w:numId="20">
-    <w:abstractNumId w:val="12"/>
+    <w:abstractNumId w:val="13"/>
     <w:lvlOverride w:ilvl="0">
       <w:startOverride w:val="1"/>
     </w:lvlOverride>
   </w:num>
   <w:num w:numId="21">
-    <w:abstractNumId w:val="11"/>
+    <w:abstractNumId w:val="12"/>
   </w:num>
   <w:num w:numId="22">
-    <w:abstractNumId w:val="18"/>
+    <w:abstractNumId w:val="19"/>
   </w:num>
   <w:num w:numId="23">
-    <w:abstractNumId w:val="2"/>
+    <w:abstractNumId w:val="3"/>
   </w:num>
   <w:num w:numId="24">
-    <w:abstractNumId w:val="12"/>
+    <w:abstractNumId w:val="13"/>
     <w:lvlOverride w:ilvl="0">
       <w:startOverride w:val="1"/>
     </w:lvlOverride>
   </w:num>
   <w:num w:numId="25">
-    <w:abstractNumId w:val="12"/>
+    <w:abstractNumId w:val="13"/>
     <w:lvlOverride w:ilvl="0">
       <w:startOverride w:val="1"/>
     </w:lvlOverride>
   </w:num>
   <w:num w:numId="26">
-    <w:abstractNumId w:val="17"/>
+    <w:abstractNumId w:val="18"/>
   </w:num>
   <w:num w:numId="27">
-    <w:abstractNumId w:val="12"/>
+    <w:abstractNumId w:val="13"/>
   </w:num>
   <w:num w:numId="28">
-    <w:abstractNumId w:val="5"/>
+    <w:abstractNumId w:val="6"/>
   </w:num>
   <w:num w:numId="29">
-    <w:abstractNumId w:val="19"/>
+    <w:abstractNumId w:val="21"/>
   </w:num>
   <w:num w:numId="30">
-    <w:abstractNumId w:val="5"/>
+    <w:abstractNumId w:val="6"/>
     <w:lvlOverride w:ilvl="0">
       <w:startOverride w:val="1"/>
     </w:lvlOverride>
   </w:num>
   <w:num w:numId="31">
-    <w:abstractNumId w:val="8"/>
+    <w:abstractNumId w:val="9"/>
+  </w:num>
+  <w:num w:numId="32">
+    <w:abstractNumId w:val="0"/>
+  </w:num>
+  <w:num w:numId="33">
+    <w:abstractNumId w:val="20"/>
   </w:num>
 </w:numbering>
+</file>
+
+<file path=word/people.xml><?xml version="1.0" encoding="utf-8"?>
+<w15:people xmlns:wpc="http://schemas.microsoft.com/office/word/2010/wordprocessingCanvas" xmlns:mc="http://schemas.openxmlformats.org/markup-compatibility/2006" xmlns:o="urn:schemas-microsoft-com:office:office" xmlns:r="http://schemas.openxmlformats.org/officeDocument/2006/relationships" xmlns:m="http://schemas.openxmlformats.org/officeDocument/2006/math" xmlns:v="urn:schemas-microsoft-com:vml" xmlns:wp14="http://schemas.microsoft.com/office/word/2010/wordprocessingDrawing" xmlns:wp="http://schemas.openxmlformats.org/drawingml/2006/wordprocessingDrawing" xmlns:w10="urn:schemas-microsoft-com:office:word" xmlns:w="http://schemas.openxmlformats.org/wordprocessingml/2006/main" xmlns:w14="http://schemas.microsoft.com/office/word/2010/wordml" xmlns:w15="http://schemas.microsoft.com/office/word/2012/wordml" xmlns:wpg="http://schemas.microsoft.com/office/word/2010/wordprocessingGroup" xmlns:wpi="http://schemas.microsoft.com/office/word/2010/wordprocessingInk" xmlns:wne="http://schemas.microsoft.com/office/word/2006/wordml" xmlns:wps="http://schemas.microsoft.com/office/word/2010/wordprocessingShape" mc:Ignorable="w14 w15 wp14">
+  <w15:person w15:author="rj f">
+    <w15:presenceInfo w15:providerId="Windows Live" w15:userId="67624fe346e7e824"/>
+  </w15:person>
+</w15:people>
 </file>
 
 <file path=word/styles.xml><?xml version="1.0" encoding="utf-8"?>
@@ -17315,7 +18143,6 @@
   <w:style w:type="character" w:default="1" w:styleId="a0">
     <w:name w:val="Default Paragraph Font"/>
     <w:uiPriority w:val="1"/>
-    <w:semiHidden/>
     <w:unhideWhenUsed/>
   </w:style>
   <w:style w:type="table" w:default="1" w:styleId="a1">
@@ -17611,6 +18438,89 @@
       <w:szCs w:val="32"/>
     </w:rPr>
   </w:style>
+  <w:style w:type="character" w:styleId="a7">
+    <w:name w:val="annotation reference"/>
+    <w:basedOn w:val="a0"/>
+    <w:uiPriority w:val="99"/>
+    <w:semiHidden/>
+    <w:unhideWhenUsed/>
+    <w:rsid w:val="000F0A29"/>
+    <w:rPr>
+      <w:sz w:val="21"/>
+      <w:szCs w:val="21"/>
+    </w:rPr>
+  </w:style>
+  <w:style w:type="paragraph" w:styleId="a8">
+    <w:name w:val="annotation text"/>
+    <w:basedOn w:val="a"/>
+    <w:link w:val="Char1"/>
+    <w:uiPriority w:val="99"/>
+    <w:semiHidden/>
+    <w:unhideWhenUsed/>
+    <w:rsid w:val="000F0A29"/>
+    <w:pPr>
+      <w:jc w:val="left"/>
+    </w:pPr>
+  </w:style>
+  <w:style w:type="character" w:customStyle="1" w:styleId="Char1">
+    <w:name w:val="批注文字 Char"/>
+    <w:basedOn w:val="a0"/>
+    <w:link w:val="a8"/>
+    <w:uiPriority w:val="99"/>
+    <w:semiHidden/>
+    <w:rsid w:val="000F0A29"/>
+  </w:style>
+  <w:style w:type="paragraph" w:styleId="a9">
+    <w:name w:val="annotation subject"/>
+    <w:basedOn w:val="a8"/>
+    <w:next w:val="a8"/>
+    <w:link w:val="Char2"/>
+    <w:uiPriority w:val="99"/>
+    <w:semiHidden/>
+    <w:unhideWhenUsed/>
+    <w:rsid w:val="000F0A29"/>
+    <w:rPr>
+      <w:b/>
+      <w:bCs/>
+    </w:rPr>
+  </w:style>
+  <w:style w:type="character" w:customStyle="1" w:styleId="Char2">
+    <w:name w:val="批注主题 Char"/>
+    <w:basedOn w:val="Char1"/>
+    <w:link w:val="a9"/>
+    <w:uiPriority w:val="99"/>
+    <w:semiHidden/>
+    <w:rsid w:val="000F0A29"/>
+    <w:rPr>
+      <w:b/>
+      <w:bCs/>
+    </w:rPr>
+  </w:style>
+  <w:style w:type="paragraph" w:styleId="aa">
+    <w:name w:val="Balloon Text"/>
+    <w:basedOn w:val="a"/>
+    <w:link w:val="Char3"/>
+    <w:uiPriority w:val="99"/>
+    <w:semiHidden/>
+    <w:unhideWhenUsed/>
+    <w:rsid w:val="000F0A29"/>
+    <w:rPr>
+      <w:sz w:val="18"/>
+      <w:szCs w:val="18"/>
+    </w:rPr>
+  </w:style>
+  <w:style w:type="character" w:customStyle="1" w:styleId="Char3">
+    <w:name w:val="批注框文本 Char"/>
+    <w:basedOn w:val="a0"/>
+    <w:link w:val="aa"/>
+    <w:uiPriority w:val="99"/>
+    <w:semiHidden/>
+    <w:rsid w:val="000F0A29"/>
+    <w:rPr>
+      <w:sz w:val="18"/>
+      <w:szCs w:val="18"/>
+    </w:rPr>
+  </w:style>
 </w:styles>
 </file>
 
@@ -17880,7 +18790,7 @@
 </file>
 
 <file path=customXml/itemProps1.xml><?xml version="1.0" encoding="utf-8"?>
-<ds:datastoreItem xmlns:ds="http://schemas.openxmlformats.org/officeDocument/2006/customXml" ds:itemID="{3AF1D2C6-4E6B-4F51-8B61-6E9854AD5632}">
+<ds:datastoreItem xmlns:ds="http://schemas.openxmlformats.org/officeDocument/2006/customXml" ds:itemID="{4B26A2F1-DF1B-49E4-A50E-5825020DB434}">
   <ds:schemaRefs>
     <ds:schemaRef ds:uri="http://schemas.openxmlformats.org/officeDocument/2006/bibliography"/>
   </ds:schemaRefs>

</xml_diff>